<commit_message>
"Added Codebook for Course Project Getting and Cleaning Data"
</commit_message>
<xml_diff>
--- a/Codebook.docx
+++ b/Codebook.docx
@@ -3,8 +3,6 @@
 <w:document xmlns:wpc="http://schemas.microsoft.com/office/word/2010/wordprocessingCanvas" xmlns:mc="http://schemas.openxmlformats.org/markup-compatibility/2006" xmlns:o="urn:schemas-microsoft-com:office:office" xmlns:r="http://schemas.openxmlformats.org/officeDocument/2006/relationships" xmlns:m="http://schemas.openxmlformats.org/officeDocument/2006/math" xmlns:v="urn:schemas-microsoft-com:vml" xmlns:wp14="http://schemas.microsoft.com/office/word/2010/wordprocessingDrawing" xmlns:wp="http://schemas.openxmlformats.org/drawingml/2006/wordprocessingDrawing" xmlns:w10="urn:schemas-microsoft-com:office:word" xmlns:w="http://schemas.openxmlformats.org/wordprocessingml/2006/main" xmlns:w14="http://schemas.microsoft.com/office/word/2010/wordml" xmlns:wpg="http://schemas.microsoft.com/office/word/2010/wordprocessingGroup" xmlns:wpi="http://schemas.microsoft.com/office/word/2010/wordprocessingInk" xmlns:wne="http://schemas.microsoft.com/office/word/2006/wordml" xmlns:wps="http://schemas.microsoft.com/office/word/2010/wordprocessingShape" mc:Ignorable="w14 wp14">
   <w:body>
     <w:p>
-      <w:bookmarkStart w:id="0" w:name="_GoBack"/>
-      <w:bookmarkEnd w:id="0"/>
       <w:r>
         <w:t xml:space="preserve">Codebook for </w:t>
       </w:r>
@@ -10845,7 +10843,13 @@
         <w:rPr>
           <w:b/>
         </w:rPr>
-        <w:t xml:space="preserve">#add key to </w:t>
+        <w:t>#add key</w:t>
+      </w:r>
+      <w:r>
+        <w:rPr>
+          <w:b/>
+        </w:rPr>
+        <w:t xml:space="preserve"> </w:t>
       </w:r>
       <w:r>
         <w:rPr>
@@ -11800,7 +11804,13 @@
       </w:r>
       <w:proofErr w:type="spellEnd"/>
       <w:r>
-        <w:t>)   #10299   564</w:t>
+        <w:t>)   #</w:t>
+      </w:r>
+      <w:r>
+        <w:t xml:space="preserve">should be </w:t>
+      </w:r>
+      <w:r>
+        <w:t>10299   564</w:t>
       </w:r>
     </w:p>
     <w:p/>
@@ -12068,7 +12078,19 @@
         <w:rPr>
           <w:b/>
         </w:rPr>
-        <w:t>#remove () from the column titles</w:t>
+        <w:t>#remove (</w:t>
+      </w:r>
+      <w:r>
+        <w:rPr>
+          <w:b/>
+        </w:rPr>
+        <w:t xml:space="preserve"> </w:t>
+      </w:r>
+      <w:r>
+        <w:rPr>
+          <w:b/>
+        </w:rPr>
+        <w:t>) from the column titles</w:t>
       </w:r>
     </w:p>
     <w:p>
@@ -12240,6 +12262,14 @@
         </w:rPr>
         <w:t xml:space="preserve"> if you want the means for all subjects by activity by train/test groups.</w:t>
       </w:r>
+      <w:r>
+        <w:rPr>
+          <w:b/>
+        </w:rPr>
+        <w:t xml:space="preserve"> This wasn’t requested, but seems like it would be a common request.</w:t>
+      </w:r>
+      <w:bookmarkStart w:id="0" w:name="_GoBack"/>
+      <w:bookmarkEnd w:id="0"/>
     </w:p>
     <w:p>
       <w:r>

</xml_diff>